<commit_message>
[UPDATE] change the readme.md to an english description, also is created the result of the test with mcv, rest service and dll file, however the mvc is incompleted yet
</commit_message>
<xml_diff>
--- a/progi/Test Programmer - v2 (1) (2) (1) (2).docx
+++ b/progi/Test Programmer - v2 (1) (2) (1) (2).docx
@@ -557,19 +557,8 @@
           <w:szCs w:val="22"/>
           <w:lang w:val="en-CA"/>
         </w:rPr>
-        <w:t xml:space="preserve"> </w:t>
-      </w:r>
-      <w:proofErr w:type="gramStart"/>
-      <w:r>
-        <w:rPr>
-          <w:rFonts w:asciiTheme="majorHAnsi" w:eastAsiaTheme="majorEastAsia" w:hAnsiTheme="majorHAnsi" w:cstheme="majorBidi"/>
-          <w:sz w:val="22"/>
-          <w:szCs w:val="22"/>
-          <w:lang w:val="en-CA"/>
-        </w:rPr>
-        <w:t>used</w:t>
-      </w:r>
-      <w:proofErr w:type="gramEnd"/>
+        <w:t xml:space="preserve"> used</w:t>
+      </w:r>
     </w:p>
     <w:p>
       <w:pPr>
@@ -875,19 +864,8 @@
           <w:szCs w:val="22"/>
           <w:lang w:val="en-CA"/>
         </w:rPr>
-        <w:t xml:space="preserve">the vehicle base </w:t>
-      </w:r>
-      <w:proofErr w:type="gramStart"/>
-      <w:r>
-        <w:rPr>
-          <w:rFonts w:asciiTheme="majorHAnsi" w:eastAsiaTheme="majorEastAsia" w:hAnsiTheme="majorHAnsi" w:cstheme="majorBidi"/>
-          <w:sz w:val="22"/>
-          <w:szCs w:val="22"/>
-          <w:lang w:val="en-CA"/>
-        </w:rPr>
-        <w:t>price</w:t>
-      </w:r>
-      <w:proofErr w:type="gramEnd"/>
+        <w:t>the vehicle base price</w:t>
+      </w:r>
     </w:p>
     <w:p>
       <w:pPr>
@@ -961,19 +939,8 @@
           <w:szCs w:val="22"/>
           <w:lang w:val="en-CA"/>
         </w:rPr>
-        <w:t xml:space="preserve">their amount are </w:t>
-      </w:r>
-      <w:proofErr w:type="gramStart"/>
-      <w:r>
-        <w:rPr>
-          <w:rFonts w:asciiTheme="majorHAnsi" w:eastAsiaTheme="majorEastAsia" w:hAnsiTheme="majorHAnsi" w:cstheme="majorBidi"/>
-          <w:sz w:val="22"/>
-          <w:szCs w:val="22"/>
-          <w:lang w:val="en-CA"/>
-        </w:rPr>
-        <w:t>displayed</w:t>
-      </w:r>
-      <w:proofErr w:type="gramEnd"/>
+        <w:t>their amount are displayed</w:t>
+      </w:r>
     </w:p>
     <w:p>
       <w:pPr>
@@ -2057,6 +2024,17 @@
       <w:pPr>
         <w:pStyle w:val="Default"/>
         <w:rPr>
+          <w:rFonts w:ascii="Calibri Light" w:eastAsia="Calibri Light" w:hAnsi="Calibri Light" w:cs="Calibri Light"/>
+          <w:color w:val="2D74B5"/>
+          <w:sz w:val="22"/>
+          <w:szCs w:val="22"/>
+        </w:rPr>
+      </w:pPr>
+    </w:p>
+    <w:p>
+      <w:pPr>
+        <w:pStyle w:val="Default"/>
+        <w:rPr>
           <w:rFonts w:eastAsia="Calibri Light"/>
           <w:color w:val="000000" w:themeColor="text1"/>
         </w:rPr>
@@ -2064,7 +2042,7 @@
     </w:p>
     <w:tbl>
       <w:tblPr>
-        <w:tblStyle w:val="Grilledutableau"/>
+        <w:tblStyle w:val="Tablaconcuadrcula"/>
         <w:tblW w:w="9652" w:type="dxa"/>
         <w:jc w:val="center"/>
         <w:tblLayout w:type="fixed"/>
@@ -2102,7 +2080,6 @@
                 <w:szCs w:val="20"/>
               </w:rPr>
             </w:pPr>
-            <w:proofErr w:type="spellStart"/>
             <w:r>
               <w:rPr>
                 <w:rFonts w:ascii="Calibri Light" w:eastAsia="Calibri Light" w:hAnsi="Calibri Light" w:cs="Calibri Light"/>
@@ -2112,19 +2089,7 @@
                 <w:sz w:val="20"/>
                 <w:szCs w:val="20"/>
               </w:rPr>
-              <w:t>Vehicle</w:t>
-            </w:r>
-            <w:proofErr w:type="spellEnd"/>
-            <w:r>
-              <w:rPr>
-                <w:rFonts w:ascii="Calibri Light" w:eastAsia="Calibri Light" w:hAnsi="Calibri Light" w:cs="Calibri Light"/>
-                <w:b/>
-                <w:bCs/>
-                <w:color w:val="000000" w:themeColor="text1"/>
-                <w:sz w:val="20"/>
-                <w:szCs w:val="20"/>
-              </w:rPr>
-              <w:t xml:space="preserve"> Price</w:t>
+              <w:t>Vehicle Price</w:t>
             </w:r>
             <w:r>
               <w:rPr>
@@ -2158,7 +2123,6 @@
                 <w:szCs w:val="20"/>
               </w:rPr>
             </w:pPr>
-            <w:proofErr w:type="spellStart"/>
             <w:r>
               <w:rPr>
                 <w:rFonts w:ascii="Calibri Light" w:eastAsia="Calibri Light" w:hAnsi="Calibri Light" w:cs="Calibri Light"/>
@@ -2168,19 +2132,7 @@
                 <w:sz w:val="20"/>
                 <w:szCs w:val="20"/>
               </w:rPr>
-              <w:t>Vehicle</w:t>
-            </w:r>
-            <w:proofErr w:type="spellEnd"/>
-            <w:r>
-              <w:rPr>
-                <w:rFonts w:ascii="Calibri Light" w:eastAsia="Calibri Light" w:hAnsi="Calibri Light" w:cs="Calibri Light"/>
-                <w:b/>
-                <w:bCs/>
-                <w:color w:val="000000" w:themeColor="text1"/>
-                <w:sz w:val="20"/>
-                <w:szCs w:val="20"/>
-              </w:rPr>
-              <w:t xml:space="preserve"> Type</w:t>
+              <w:t>Vehicle Type</w:t>
             </w:r>
           </w:p>
         </w:tc>
@@ -2200,7 +2152,6 @@
                 <w:szCs w:val="20"/>
               </w:rPr>
             </w:pPr>
-            <w:proofErr w:type="spellStart"/>
             <w:r>
               <w:rPr>
                 <w:rFonts w:ascii="Calibri Light" w:eastAsia="Calibri Light" w:hAnsi="Calibri Light" w:cs="Calibri Light"/>
@@ -2212,7 +2163,6 @@
               </w:rPr>
               <w:t>Fees</w:t>
             </w:r>
-            <w:proofErr w:type="spellEnd"/>
             <w:r>
               <w:rPr>
                 <w:rFonts w:ascii="Calibri Light" w:eastAsia="Calibri Light" w:hAnsi="Calibri Light" w:cs="Calibri Light"/>
@@ -2332,7 +2282,6 @@
                 <w:szCs w:val="20"/>
               </w:rPr>
             </w:pPr>
-            <w:proofErr w:type="spellStart"/>
             <w:r>
               <w:rPr>
                 <w:rFonts w:ascii="Calibri Light" w:eastAsia="Calibri Light" w:hAnsi="Calibri Light" w:cs="Calibri Light"/>
@@ -2344,7 +2293,6 @@
               </w:rPr>
               <w:t>Special</w:t>
             </w:r>
-            <w:proofErr w:type="spellEnd"/>
           </w:p>
         </w:tc>
         <w:tc>
@@ -3109,7 +3057,6 @@
                 <w:szCs w:val="20"/>
               </w:rPr>
             </w:pPr>
-            <w:proofErr w:type="spellStart"/>
             <w:r>
               <w:rPr>
                 <w:sz w:val="20"/>
@@ -3117,7 +3064,6 @@
               </w:rPr>
               <w:t>Luxury</w:t>
             </w:r>
-            <w:proofErr w:type="spellEnd"/>
           </w:p>
         </w:tc>
         <w:tc>
@@ -3647,7 +3593,6 @@
                 <w:szCs w:val="20"/>
               </w:rPr>
             </w:pPr>
-            <w:proofErr w:type="spellStart"/>
             <w:r>
               <w:rPr>
                 <w:sz w:val="20"/>
@@ -3655,7 +3600,6 @@
               </w:rPr>
               <w:t>Luxury</w:t>
             </w:r>
-            <w:proofErr w:type="spellEnd"/>
           </w:p>
         </w:tc>
         <w:tc>
@@ -3957,7 +3901,7 @@
 <w:ftr xmlns:wpc="http://schemas.microsoft.com/office/word/2010/wordprocessingCanvas" xmlns:cx="http://schemas.microsoft.com/office/drawing/2014/chartex" xmlns:cx1="http://schemas.microsoft.com/office/drawing/2015/9/8/chartex" xmlns:cx2="http://schemas.microsoft.com/office/drawing/2015/10/21/chartex" xmlns:cx3="http://schemas.microsoft.com/office/drawing/2016/5/9/chartex" xmlns:cx4="http://schemas.microsoft.com/office/drawing/2016/5/10/chartex" xmlns:cx5="http://schemas.microsoft.com/office/drawing/2016/5/11/chartex" xmlns:cx6="http://schemas.microsoft.com/office/drawing/2016/5/12/chartex" xmlns:cx7="http://schemas.microsoft.com/office/drawing/2016/5/13/chartex" xmlns:cx8="http://schemas.microsoft.com/office/drawing/2016/5/14/chartex" xmlns:mc="http://schemas.openxmlformats.org/markup-compatibility/2006" xmlns:aink="http://schemas.microsoft.com/office/drawing/2016/ink" xmlns:am3d="http://schemas.microsoft.com/office/drawing/2017/model3d" xmlns:o="urn:schemas-microsoft-com:office:office" xmlns:oel="http://schemas.microsoft.com/office/2019/extlst" xmlns:r="http://schemas.openxmlformats.org/officeDocument/2006/relationships" xmlns:m="http://schemas.openxmlformats.org/officeDocument/2006/math" xmlns:v="urn:schemas-microsoft-com:vml" xmlns:wp14="http://schemas.microsoft.com/office/word/2010/wordprocessingDrawing" xmlns:wp="http://schemas.openxmlformats.org/drawingml/2006/wordprocessingDrawing" xmlns:w10="urn:schemas-microsoft-com:office:word" xmlns:w="http://schemas.openxmlformats.org/wordprocessingml/2006/main" xmlns:w14="http://schemas.microsoft.com/office/word/2010/wordml" xmlns:w15="http://schemas.microsoft.com/office/word/2012/wordml" xmlns:w16cex="http://schemas.microsoft.com/office/word/2018/wordml/cex" xmlns:w16cid="http://schemas.microsoft.com/office/word/2016/wordml/cid" xmlns:w16="http://schemas.microsoft.com/office/word/2018/wordml" xmlns:w16sdtdh="http://schemas.microsoft.com/office/word/2020/wordml/sdtdatahash" xmlns:w16se="http://schemas.microsoft.com/office/word/2015/wordml/symex" xmlns:wpg="http://schemas.microsoft.com/office/word/2010/wordprocessingGroup" xmlns:wpi="http://schemas.microsoft.com/office/word/2010/wordprocessingInk" xmlns:wne="http://schemas.microsoft.com/office/word/2006/wordml" xmlns:wps="http://schemas.microsoft.com/office/word/2010/wordprocessingShape" mc:Ignorable="w14 w15 w16se w16cid w16 w16cex w16sdtdh wp14">
   <w:p>
     <w:pPr>
-      <w:pStyle w:val="Pieddepage"/>
+      <w:pStyle w:val="Piedepgina"/>
     </w:pPr>
   </w:p>
 </w:ftr>
@@ -3967,7 +3911,7 @@
 <w:ftr xmlns:wpc="http://schemas.microsoft.com/office/word/2010/wordprocessingCanvas" xmlns:cx="http://schemas.microsoft.com/office/drawing/2014/chartex" xmlns:cx1="http://schemas.microsoft.com/office/drawing/2015/9/8/chartex" xmlns:cx2="http://schemas.microsoft.com/office/drawing/2015/10/21/chartex" xmlns:cx3="http://schemas.microsoft.com/office/drawing/2016/5/9/chartex" xmlns:cx4="http://schemas.microsoft.com/office/drawing/2016/5/10/chartex" xmlns:cx5="http://schemas.microsoft.com/office/drawing/2016/5/11/chartex" xmlns:cx6="http://schemas.microsoft.com/office/drawing/2016/5/12/chartex" xmlns:cx7="http://schemas.microsoft.com/office/drawing/2016/5/13/chartex" xmlns:cx8="http://schemas.microsoft.com/office/drawing/2016/5/14/chartex" xmlns:mc="http://schemas.openxmlformats.org/markup-compatibility/2006" xmlns:aink="http://schemas.microsoft.com/office/drawing/2016/ink" xmlns:am3d="http://schemas.microsoft.com/office/drawing/2017/model3d" xmlns:o="urn:schemas-microsoft-com:office:office" xmlns:oel="http://schemas.microsoft.com/office/2019/extlst" xmlns:r="http://schemas.openxmlformats.org/officeDocument/2006/relationships" xmlns:m="http://schemas.openxmlformats.org/officeDocument/2006/math" xmlns:v="urn:schemas-microsoft-com:vml" xmlns:wp14="http://schemas.microsoft.com/office/word/2010/wordprocessingDrawing" xmlns:wp="http://schemas.openxmlformats.org/drawingml/2006/wordprocessingDrawing" xmlns:w10="urn:schemas-microsoft-com:office:word" xmlns:w="http://schemas.openxmlformats.org/wordprocessingml/2006/main" xmlns:w14="http://schemas.microsoft.com/office/word/2010/wordml" xmlns:w15="http://schemas.microsoft.com/office/word/2012/wordml" xmlns:w16cex="http://schemas.microsoft.com/office/word/2018/wordml/cex" xmlns:w16cid="http://schemas.microsoft.com/office/word/2016/wordml/cid" xmlns:w16="http://schemas.microsoft.com/office/word/2018/wordml" xmlns:w16sdtdh="http://schemas.microsoft.com/office/word/2020/wordml/sdtdatahash" xmlns:w16se="http://schemas.microsoft.com/office/word/2015/wordml/symex" xmlns:wpg="http://schemas.microsoft.com/office/word/2010/wordprocessingGroup" xmlns:wpi="http://schemas.microsoft.com/office/word/2010/wordprocessingInk" xmlns:wne="http://schemas.microsoft.com/office/word/2006/wordml" xmlns:wps="http://schemas.microsoft.com/office/word/2010/wordprocessingShape" mc:Ignorable="w14 w15 w16se w16cid w16 w16cex w16sdtdh wp14">
   <w:p>
     <w:pPr>
-      <w:pStyle w:val="Pieddepage"/>
+      <w:pStyle w:val="Piedepgina"/>
     </w:pPr>
   </w:p>
 </w:ftr>
@@ -3977,7 +3921,7 @@
 <w:ftr xmlns:wpc="http://schemas.microsoft.com/office/word/2010/wordprocessingCanvas" xmlns:cx="http://schemas.microsoft.com/office/drawing/2014/chartex" xmlns:cx1="http://schemas.microsoft.com/office/drawing/2015/9/8/chartex" xmlns:cx2="http://schemas.microsoft.com/office/drawing/2015/10/21/chartex" xmlns:cx3="http://schemas.microsoft.com/office/drawing/2016/5/9/chartex" xmlns:cx4="http://schemas.microsoft.com/office/drawing/2016/5/10/chartex" xmlns:cx5="http://schemas.microsoft.com/office/drawing/2016/5/11/chartex" xmlns:cx6="http://schemas.microsoft.com/office/drawing/2016/5/12/chartex" xmlns:cx7="http://schemas.microsoft.com/office/drawing/2016/5/13/chartex" xmlns:cx8="http://schemas.microsoft.com/office/drawing/2016/5/14/chartex" xmlns:mc="http://schemas.openxmlformats.org/markup-compatibility/2006" xmlns:aink="http://schemas.microsoft.com/office/drawing/2016/ink" xmlns:am3d="http://schemas.microsoft.com/office/drawing/2017/model3d" xmlns:o="urn:schemas-microsoft-com:office:office" xmlns:oel="http://schemas.microsoft.com/office/2019/extlst" xmlns:r="http://schemas.openxmlformats.org/officeDocument/2006/relationships" xmlns:m="http://schemas.openxmlformats.org/officeDocument/2006/math" xmlns:v="urn:schemas-microsoft-com:vml" xmlns:wp14="http://schemas.microsoft.com/office/word/2010/wordprocessingDrawing" xmlns:wp="http://schemas.openxmlformats.org/drawingml/2006/wordprocessingDrawing" xmlns:w10="urn:schemas-microsoft-com:office:word" xmlns:w="http://schemas.openxmlformats.org/wordprocessingml/2006/main" xmlns:w14="http://schemas.microsoft.com/office/word/2010/wordml" xmlns:w15="http://schemas.microsoft.com/office/word/2012/wordml" xmlns:w16cex="http://schemas.microsoft.com/office/word/2018/wordml/cex" xmlns:w16cid="http://schemas.microsoft.com/office/word/2016/wordml/cid" xmlns:w16="http://schemas.microsoft.com/office/word/2018/wordml" xmlns:w16sdtdh="http://schemas.microsoft.com/office/word/2020/wordml/sdtdatahash" xmlns:w16se="http://schemas.microsoft.com/office/word/2015/wordml/symex" xmlns:wpg="http://schemas.microsoft.com/office/word/2010/wordprocessingGroup" xmlns:wpi="http://schemas.microsoft.com/office/word/2010/wordprocessingInk" xmlns:wne="http://schemas.microsoft.com/office/word/2006/wordml" xmlns:wps="http://schemas.microsoft.com/office/word/2010/wordprocessingShape" mc:Ignorable="w14 w15 w16se w16cid w16 w16cex w16sdtdh wp14">
   <w:p>
     <w:pPr>
-      <w:pStyle w:val="Pieddepage"/>
+      <w:pStyle w:val="Piedepgina"/>
     </w:pPr>
   </w:p>
 </w:ftr>
@@ -4019,7 +3963,7 @@
 <w:hdr xmlns:wpc="http://schemas.microsoft.com/office/word/2010/wordprocessingCanvas" xmlns:cx="http://schemas.microsoft.com/office/drawing/2014/chartex" xmlns:cx1="http://schemas.microsoft.com/office/drawing/2015/9/8/chartex" xmlns:cx2="http://schemas.microsoft.com/office/drawing/2015/10/21/chartex" xmlns:cx3="http://schemas.microsoft.com/office/drawing/2016/5/9/chartex" xmlns:cx4="http://schemas.microsoft.com/office/drawing/2016/5/10/chartex" xmlns:cx5="http://schemas.microsoft.com/office/drawing/2016/5/11/chartex" xmlns:cx6="http://schemas.microsoft.com/office/drawing/2016/5/12/chartex" xmlns:cx7="http://schemas.microsoft.com/office/drawing/2016/5/13/chartex" xmlns:cx8="http://schemas.microsoft.com/office/drawing/2016/5/14/chartex" xmlns:mc="http://schemas.openxmlformats.org/markup-compatibility/2006" xmlns:aink="http://schemas.microsoft.com/office/drawing/2016/ink" xmlns:am3d="http://schemas.microsoft.com/office/drawing/2017/model3d" xmlns:o="urn:schemas-microsoft-com:office:office" xmlns:oel="http://schemas.microsoft.com/office/2019/extlst" xmlns:r="http://schemas.openxmlformats.org/officeDocument/2006/relationships" xmlns:m="http://schemas.openxmlformats.org/officeDocument/2006/math" xmlns:v="urn:schemas-microsoft-com:vml" xmlns:wp14="http://schemas.microsoft.com/office/word/2010/wordprocessingDrawing" xmlns:wp="http://schemas.openxmlformats.org/drawingml/2006/wordprocessingDrawing" xmlns:w10="urn:schemas-microsoft-com:office:word" xmlns:w="http://schemas.openxmlformats.org/wordprocessingml/2006/main" xmlns:w14="http://schemas.microsoft.com/office/word/2010/wordml" xmlns:w15="http://schemas.microsoft.com/office/word/2012/wordml" xmlns:w16cex="http://schemas.microsoft.com/office/word/2018/wordml/cex" xmlns:w16cid="http://schemas.microsoft.com/office/word/2016/wordml/cid" xmlns:w16="http://schemas.microsoft.com/office/word/2018/wordml" xmlns:w16sdtdh="http://schemas.microsoft.com/office/word/2020/wordml/sdtdatahash" xmlns:w16se="http://schemas.microsoft.com/office/word/2015/wordml/symex" xmlns:wpg="http://schemas.microsoft.com/office/word/2010/wordprocessingGroup" xmlns:wpi="http://schemas.microsoft.com/office/word/2010/wordprocessingInk" xmlns:wne="http://schemas.microsoft.com/office/word/2006/wordml" xmlns:wps="http://schemas.microsoft.com/office/word/2010/wordprocessingShape" mc:Ignorable="w14 w15 w16se w16cid w16 w16cex w16sdtdh wp14">
   <w:p>
     <w:pPr>
-      <w:pStyle w:val="En-tte"/>
+      <w:pStyle w:val="Encabezado"/>
     </w:pPr>
   </w:p>
 </w:hdr>
@@ -4029,7 +3973,7 @@
 <w:hdr xmlns:wpc="http://schemas.microsoft.com/office/word/2010/wordprocessingCanvas" xmlns:cx="http://schemas.microsoft.com/office/drawing/2014/chartex" xmlns:cx1="http://schemas.microsoft.com/office/drawing/2015/9/8/chartex" xmlns:cx2="http://schemas.microsoft.com/office/drawing/2015/10/21/chartex" xmlns:cx3="http://schemas.microsoft.com/office/drawing/2016/5/9/chartex" xmlns:cx4="http://schemas.microsoft.com/office/drawing/2016/5/10/chartex" xmlns:cx5="http://schemas.microsoft.com/office/drawing/2016/5/11/chartex" xmlns:cx6="http://schemas.microsoft.com/office/drawing/2016/5/12/chartex" xmlns:cx7="http://schemas.microsoft.com/office/drawing/2016/5/13/chartex" xmlns:cx8="http://schemas.microsoft.com/office/drawing/2016/5/14/chartex" xmlns:mc="http://schemas.openxmlformats.org/markup-compatibility/2006" xmlns:aink="http://schemas.microsoft.com/office/drawing/2016/ink" xmlns:am3d="http://schemas.microsoft.com/office/drawing/2017/model3d" xmlns:o="urn:schemas-microsoft-com:office:office" xmlns:oel="http://schemas.microsoft.com/office/2019/extlst" xmlns:r="http://schemas.openxmlformats.org/officeDocument/2006/relationships" xmlns:m="http://schemas.openxmlformats.org/officeDocument/2006/math" xmlns:v="urn:schemas-microsoft-com:vml" xmlns:wp14="http://schemas.microsoft.com/office/word/2010/wordprocessingDrawing" xmlns:wp="http://schemas.openxmlformats.org/drawingml/2006/wordprocessingDrawing" xmlns:w10="urn:schemas-microsoft-com:office:word" xmlns:w="http://schemas.openxmlformats.org/wordprocessingml/2006/main" xmlns:w14="http://schemas.microsoft.com/office/word/2010/wordml" xmlns:w15="http://schemas.microsoft.com/office/word/2012/wordml" xmlns:w16cex="http://schemas.microsoft.com/office/word/2018/wordml/cex" xmlns:w16cid="http://schemas.microsoft.com/office/word/2016/wordml/cid" xmlns:w16="http://schemas.microsoft.com/office/word/2018/wordml" xmlns:w16sdtdh="http://schemas.microsoft.com/office/word/2020/wordml/sdtdatahash" xmlns:w16se="http://schemas.microsoft.com/office/word/2015/wordml/symex" xmlns:wpg="http://schemas.microsoft.com/office/word/2010/wordprocessingGroup" xmlns:wpi="http://schemas.microsoft.com/office/word/2010/wordprocessingInk" xmlns:wne="http://schemas.microsoft.com/office/word/2006/wordml" xmlns:wps="http://schemas.microsoft.com/office/word/2010/wordprocessingShape" mc:Ignorable="w14 w15 w16se w16cid w16 w16cex w16sdtdh wp14">
   <w:p>
     <w:pPr>
-      <w:pStyle w:val="En-tte"/>
+      <w:pStyle w:val="Encabezado"/>
     </w:pPr>
   </w:p>
 </w:hdr>
@@ -4039,7 +3983,7 @@
 <w:hdr xmlns:wpc="http://schemas.microsoft.com/office/word/2010/wordprocessingCanvas" xmlns:cx="http://schemas.microsoft.com/office/drawing/2014/chartex" xmlns:cx1="http://schemas.microsoft.com/office/drawing/2015/9/8/chartex" xmlns:cx2="http://schemas.microsoft.com/office/drawing/2015/10/21/chartex" xmlns:cx3="http://schemas.microsoft.com/office/drawing/2016/5/9/chartex" xmlns:cx4="http://schemas.microsoft.com/office/drawing/2016/5/10/chartex" xmlns:cx5="http://schemas.microsoft.com/office/drawing/2016/5/11/chartex" xmlns:cx6="http://schemas.microsoft.com/office/drawing/2016/5/12/chartex" xmlns:cx7="http://schemas.microsoft.com/office/drawing/2016/5/13/chartex" xmlns:cx8="http://schemas.microsoft.com/office/drawing/2016/5/14/chartex" xmlns:mc="http://schemas.openxmlformats.org/markup-compatibility/2006" xmlns:aink="http://schemas.microsoft.com/office/drawing/2016/ink" xmlns:am3d="http://schemas.microsoft.com/office/drawing/2017/model3d" xmlns:o="urn:schemas-microsoft-com:office:office" xmlns:oel="http://schemas.microsoft.com/office/2019/extlst" xmlns:r="http://schemas.openxmlformats.org/officeDocument/2006/relationships" xmlns:m="http://schemas.openxmlformats.org/officeDocument/2006/math" xmlns:v="urn:schemas-microsoft-com:vml" xmlns:wp14="http://schemas.microsoft.com/office/word/2010/wordprocessingDrawing" xmlns:wp="http://schemas.openxmlformats.org/drawingml/2006/wordprocessingDrawing" xmlns:w10="urn:schemas-microsoft-com:office:word" xmlns:w="http://schemas.openxmlformats.org/wordprocessingml/2006/main" xmlns:w14="http://schemas.microsoft.com/office/word/2010/wordml" xmlns:w15="http://schemas.microsoft.com/office/word/2012/wordml" xmlns:w16cex="http://schemas.microsoft.com/office/word/2018/wordml/cex" xmlns:w16cid="http://schemas.microsoft.com/office/word/2016/wordml/cid" xmlns:w16="http://schemas.microsoft.com/office/word/2018/wordml" xmlns:w16sdtdh="http://schemas.microsoft.com/office/word/2020/wordml/sdtdatahash" xmlns:w16se="http://schemas.microsoft.com/office/word/2015/wordml/symex" xmlns:wpg="http://schemas.microsoft.com/office/word/2010/wordprocessingGroup" xmlns:wpi="http://schemas.microsoft.com/office/word/2010/wordprocessingInk" xmlns:wne="http://schemas.microsoft.com/office/word/2006/wordml" xmlns:wps="http://schemas.microsoft.com/office/word/2010/wordprocessingShape" mc:Ignorable="w14 w15 w16se w16cid w16 w16cex w16sdtdh wp14">
   <w:p>
     <w:pPr>
-      <w:pStyle w:val="En-tte"/>
+      <w:pStyle w:val="Encabezado"/>
     </w:pPr>
   </w:p>
 </w:hdr>
@@ -5259,13 +5203,13 @@
     <w:name w:val="Normal"/>
     <w:qFormat/>
   </w:style>
-  <w:style w:type="character" w:default="1" w:styleId="Policepardfaut">
+  <w:style w:type="character" w:default="1" w:styleId="Fuentedeprrafopredeter">
     <w:name w:val="Default Paragraph Font"/>
     <w:uiPriority w:val="1"/>
     <w:semiHidden/>
     <w:unhideWhenUsed/>
   </w:style>
-  <w:style w:type="table" w:default="1" w:styleId="TableauNormal">
+  <w:style w:type="table" w:default="1" w:styleId="Tablanormal">
     <w:name w:val="Normal Table"/>
     <w:uiPriority w:val="99"/>
     <w:semiHidden/>
@@ -5280,15 +5224,15 @@
       </w:tblCellMar>
     </w:tblPr>
   </w:style>
-  <w:style w:type="numbering" w:default="1" w:styleId="Aucuneliste">
+  <w:style w:type="numbering" w:default="1" w:styleId="Sinlista">
     <w:name w:val="No List"/>
     <w:uiPriority w:val="99"/>
     <w:semiHidden/>
     <w:unhideWhenUsed/>
   </w:style>
-  <w:style w:type="character" w:styleId="Lienhypertexte">
+  <w:style w:type="character" w:styleId="Hipervnculo">
     <w:name w:val="Hyperlink"/>
-    <w:basedOn w:val="Policepardfaut"/>
+    <w:basedOn w:val="Fuentedeprrafopredeter"/>
     <w:uiPriority w:val="99"/>
     <w:semiHidden/>
     <w:unhideWhenUsed/>
@@ -5314,7 +5258,7 @@
       <w:szCs w:val="24"/>
     </w:rPr>
   </w:style>
-  <w:style w:type="paragraph" w:styleId="Rvision">
+  <w:style w:type="paragraph" w:styleId="Revisin">
     <w:name w:val="Revision"/>
     <w:hidden/>
     <w:uiPriority w:val="99"/>
@@ -5324,9 +5268,9 @@
       <w:spacing w:after="0" w:line="240" w:lineRule="auto"/>
     </w:pPr>
   </w:style>
-  <w:style w:type="character" w:styleId="Marquedecommentaire">
+  <w:style w:type="character" w:styleId="Refdecomentario">
     <w:name w:val="annotation reference"/>
-    <w:basedOn w:val="Policepardfaut"/>
+    <w:basedOn w:val="Fuentedeprrafopredeter"/>
     <w:uiPriority w:val="99"/>
     <w:semiHidden/>
     <w:unhideWhenUsed/>
@@ -5336,10 +5280,10 @@
       <w:szCs w:val="16"/>
     </w:rPr>
   </w:style>
-  <w:style w:type="paragraph" w:styleId="Commentaire">
+  <w:style w:type="paragraph" w:styleId="Textocomentario">
     <w:name w:val="annotation text"/>
     <w:basedOn w:val="Normal"/>
-    <w:link w:val="CommentaireCar"/>
+    <w:link w:val="TextocomentarioCar"/>
     <w:uiPriority w:val="99"/>
     <w:unhideWhenUsed/>
     <w:rsid w:val="00594AA2"/>
@@ -5351,10 +5295,10 @@
       <w:szCs w:val="20"/>
     </w:rPr>
   </w:style>
-  <w:style w:type="character" w:customStyle="1" w:styleId="CommentaireCar">
-    <w:name w:val="Commentaire Car"/>
-    <w:basedOn w:val="Policepardfaut"/>
-    <w:link w:val="Commentaire"/>
+  <w:style w:type="character" w:customStyle="1" w:styleId="TextocomentarioCar">
+    <w:name w:val="Texto comentario Car"/>
+    <w:basedOn w:val="Fuentedeprrafopredeter"/>
+    <w:link w:val="Textocomentario"/>
     <w:uiPriority w:val="99"/>
     <w:rsid w:val="00594AA2"/>
     <w:rPr>
@@ -5362,11 +5306,11 @@
       <w:szCs w:val="20"/>
     </w:rPr>
   </w:style>
-  <w:style w:type="paragraph" w:styleId="Objetducommentaire">
+  <w:style w:type="paragraph" w:styleId="Asuntodelcomentario">
     <w:name w:val="annotation subject"/>
-    <w:basedOn w:val="Commentaire"/>
-    <w:next w:val="Commentaire"/>
-    <w:link w:val="ObjetducommentaireCar"/>
+    <w:basedOn w:val="Textocomentario"/>
+    <w:next w:val="Textocomentario"/>
+    <w:link w:val="AsuntodelcomentarioCar"/>
     <w:uiPriority w:val="99"/>
     <w:semiHidden/>
     <w:unhideWhenUsed/>
@@ -5376,10 +5320,10 @@
       <w:bCs/>
     </w:rPr>
   </w:style>
-  <w:style w:type="character" w:customStyle="1" w:styleId="ObjetducommentaireCar">
-    <w:name w:val="Objet du commentaire Car"/>
-    <w:basedOn w:val="CommentaireCar"/>
-    <w:link w:val="Objetducommentaire"/>
+  <w:style w:type="character" w:customStyle="1" w:styleId="AsuntodelcomentarioCar">
+    <w:name w:val="Asunto del comentario Car"/>
+    <w:basedOn w:val="TextocomentarioCar"/>
+    <w:link w:val="Asuntodelcomentario"/>
     <w:uiPriority w:val="99"/>
     <w:semiHidden/>
     <w:rsid w:val="00594AA2"/>
@@ -5390,10 +5334,10 @@
       <w:szCs w:val="20"/>
     </w:rPr>
   </w:style>
-  <w:style w:type="paragraph" w:styleId="En-tte">
+  <w:style w:type="paragraph" w:styleId="Encabezado">
     <w:name w:val="header"/>
     <w:basedOn w:val="Normal"/>
-    <w:link w:val="En-tteCar"/>
+    <w:link w:val="EncabezadoCar"/>
     <w:uiPriority w:val="99"/>
     <w:unhideWhenUsed/>
     <w:rsid w:val="00522139"/>
@@ -5405,17 +5349,17 @@
       <w:spacing w:after="0" w:line="240" w:lineRule="auto"/>
     </w:pPr>
   </w:style>
-  <w:style w:type="character" w:customStyle="1" w:styleId="En-tteCar">
-    <w:name w:val="En-tête Car"/>
-    <w:basedOn w:val="Policepardfaut"/>
-    <w:link w:val="En-tte"/>
+  <w:style w:type="character" w:customStyle="1" w:styleId="EncabezadoCar">
+    <w:name w:val="Encabezado Car"/>
+    <w:basedOn w:val="Fuentedeprrafopredeter"/>
+    <w:link w:val="Encabezado"/>
     <w:uiPriority w:val="99"/>
     <w:rsid w:val="00522139"/>
   </w:style>
-  <w:style w:type="paragraph" w:styleId="Pieddepage">
+  <w:style w:type="paragraph" w:styleId="Piedepgina">
     <w:name w:val="footer"/>
     <w:basedOn w:val="Normal"/>
-    <w:link w:val="PieddepageCar"/>
+    <w:link w:val="PiedepginaCar"/>
     <w:uiPriority w:val="99"/>
     <w:unhideWhenUsed/>
     <w:rsid w:val="00522139"/>
@@ -5427,16 +5371,16 @@
       <w:spacing w:after="0" w:line="240" w:lineRule="auto"/>
     </w:pPr>
   </w:style>
-  <w:style w:type="character" w:customStyle="1" w:styleId="PieddepageCar">
-    <w:name w:val="Pied de page Car"/>
-    <w:basedOn w:val="Policepardfaut"/>
-    <w:link w:val="Pieddepage"/>
+  <w:style w:type="character" w:customStyle="1" w:styleId="PiedepginaCar">
+    <w:name w:val="Pie de página Car"/>
+    <w:basedOn w:val="Fuentedeprrafopredeter"/>
+    <w:link w:val="Piedepgina"/>
     <w:uiPriority w:val="99"/>
     <w:rsid w:val="00522139"/>
   </w:style>
-  <w:style w:type="table" w:styleId="Grilledutableau">
+  <w:style w:type="table" w:styleId="Tablaconcuadrcula">
     <w:name w:val="Table Grid"/>
-    <w:basedOn w:val="TableauNormal"/>
+    <w:basedOn w:val="Tablanormal"/>
     <w:uiPriority w:val="59"/>
     <w:rsid w:val="00FB4123"/>
     <w:pPr>
@@ -5752,38 +5696,6 @@
 </file>
 
 <file path=customXml/item1.xml><?xml version="1.0" encoding="utf-8"?>
-<?mso-contentType ?>
-<FormTemplates xmlns="http://schemas.microsoft.com/sharepoint/v3/contenttype/forms">
-  <Display>DocumentLibraryForm</Display>
-  <Edit>DocumentLibraryForm</Edit>
-  <New>DocumentLibraryForm</New>
-</FormTemplates>
-</file>
-
-<file path=customXml/item2.xml><?xml version="1.0" encoding="utf-8"?>
-<p:properties xmlns:p="http://schemas.microsoft.com/office/2006/metadata/properties" xmlns:xsi="http://www.w3.org/2001/XMLSchema-instance" xmlns:pc="http://schemas.microsoft.com/office/infopath/2007/PartnerControls">
-  <documentManagement>
-    <SharedWithUsers xmlns="f678b31e-f56e-4900-994a-cd9f92d8b1b5">
-      <UserInfo>
-        <DisplayName>Stéphane Leblanc</DisplayName>
-        <AccountId>21</AccountId>
-        <AccountType/>
-      </UserInfo>
-      <UserInfo>
-        <DisplayName>Carl Frenee</DisplayName>
-        <AccountId>19</AccountId>
-        <AccountType/>
-      </UserInfo>
-    </SharedWithUsers>
-    <lcf76f155ced4ddcb4097134ff3c332f xmlns="e4741256-a8b8-4ee6-a3d0-a5793488cace">
-      <Terms xmlns="http://schemas.microsoft.com/office/infopath/2007/PartnerControls"/>
-    </lcf76f155ced4ddcb4097134ff3c332f>
-    <TaxCatchAll xmlns="f678b31e-f56e-4900-994a-cd9f92d8b1b5" xsi:nil="true"/>
-  </documentManagement>
-</p:properties>
-</file>
-
-<file path=customXml/item3.xml><?xml version="1.0" encoding="utf-8"?>
 <ct:contentTypeSchema xmlns:ct="http://schemas.microsoft.com/office/2006/metadata/contentType" xmlns:ma="http://schemas.microsoft.com/office/2006/metadata/properties/metaAttributes" ct:_="" ma:_="" ma:contentTypeName="Documento" ma:contentTypeID="0x0101009DC89362FD2D2A4DB1DB570E7B8114E2" ma:contentTypeVersion="12" ma:contentTypeDescription="Crear nuevo documento." ma:contentTypeScope="" ma:versionID="7fe1d95eae9408530c68dfb7673d5ab6">
   <xsd:schema xmlns:xsd="http://www.w3.org/2001/XMLSchema" xmlns:xs="http://www.w3.org/2001/XMLSchema" xmlns:p="http://schemas.microsoft.com/office/2006/metadata/properties" xmlns:ns2="e4741256-a8b8-4ee6-a3d0-a5793488cace" xmlns:ns3="f678b31e-f56e-4900-994a-cd9f92d8b1b5" targetNamespace="http://schemas.microsoft.com/office/2006/metadata/properties" ma:root="true" ma:fieldsID="4ead655f6c8914a4b1c1de1eb53f4b97" ns2:_="" ns3:_="">
     <xsd:import namespace="e4741256-a8b8-4ee6-a3d0-a5793488cace"/>
@@ -6000,10 +5912,53 @@
 </ct:contentTypeSchema>
 </file>
 
+<file path=customXml/item2.xml><?xml version="1.0" encoding="utf-8"?>
+<p:properties xmlns:p="http://schemas.microsoft.com/office/2006/metadata/properties" xmlns:xsi="http://www.w3.org/2001/XMLSchema-instance" xmlns:pc="http://schemas.microsoft.com/office/infopath/2007/PartnerControls">
+  <documentManagement>
+    <SharedWithUsers xmlns="f678b31e-f56e-4900-994a-cd9f92d8b1b5">
+      <UserInfo>
+        <DisplayName>Stéphane Leblanc</DisplayName>
+        <AccountId>21</AccountId>
+        <AccountType/>
+      </UserInfo>
+      <UserInfo>
+        <DisplayName>Carl Frenee</DisplayName>
+        <AccountId>19</AccountId>
+        <AccountType/>
+      </UserInfo>
+    </SharedWithUsers>
+    <lcf76f155ced4ddcb4097134ff3c332f xmlns="e4741256-a8b8-4ee6-a3d0-a5793488cace">
+      <Terms xmlns="http://schemas.microsoft.com/office/infopath/2007/PartnerControls"/>
+    </lcf76f155ced4ddcb4097134ff3c332f>
+    <TaxCatchAll xmlns="f678b31e-f56e-4900-994a-cd9f92d8b1b5" xsi:nil="true"/>
+  </documentManagement>
+</p:properties>
+</file>
+
+<file path=customXml/item3.xml><?xml version="1.0" encoding="utf-8"?>
+<?mso-contentType ?>
+<FormTemplates xmlns="http://schemas.microsoft.com/sharepoint/v3/contenttype/forms">
+  <Display>DocumentLibraryForm</Display>
+  <Edit>DocumentLibraryForm</Edit>
+  <New>DocumentLibraryForm</New>
+</FormTemplates>
+</file>
+
 <file path=customXml/itemProps1.xml><?xml version="1.0" encoding="utf-8"?>
-<ds:datastoreItem xmlns:ds="http://schemas.openxmlformats.org/officeDocument/2006/customXml" ds:itemID="{ADED2DEE-3FA0-4A35-95EC-F954B8932894}">
+<ds:datastoreItem xmlns:ds="http://schemas.openxmlformats.org/officeDocument/2006/customXml" ds:itemID="{574116F9-EC63-41D3-8FF5-BFE04221716A}">
   <ds:schemaRefs>
-    <ds:schemaRef ds:uri="http://schemas.microsoft.com/sharepoint/v3/contenttype/forms"/>
+    <ds:schemaRef ds:uri="http://schemas.microsoft.com/office/2006/metadata/contentType"/>
+    <ds:schemaRef ds:uri="http://schemas.microsoft.com/office/2006/metadata/properties/metaAttributes"/>
+    <ds:schemaRef ds:uri="http://www.w3.org/2001/XMLSchema"/>
+    <ds:schemaRef ds:uri="http://schemas.microsoft.com/office/2006/metadata/properties"/>
+    <ds:schemaRef ds:uri="e4741256-a8b8-4ee6-a3d0-a5793488cace"/>
+    <ds:schemaRef ds:uri="f678b31e-f56e-4900-994a-cd9f92d8b1b5"/>
+    <ds:schemaRef ds:uri="http://schemas.microsoft.com/office/2006/documentManagement/types"/>
+    <ds:schemaRef ds:uri="http://schemas.microsoft.com/office/infopath/2007/PartnerControls"/>
+    <ds:schemaRef ds:uri="http://schemas.openxmlformats.org/package/2006/metadata/core-properties"/>
+    <ds:schemaRef ds:uri="http://purl.org/dc/elements/1.1/"/>
+    <ds:schemaRef ds:uri="http://purl.org/dc/terms/"/>
+    <ds:schemaRef ds:uri="http://schemas.microsoft.com/internal/obd"/>
   </ds:schemaRefs>
 </ds:datastoreItem>
 </file>
@@ -6020,5 +5975,9 @@
 </file>
 
 <file path=customXml/itemProps3.xml><?xml version="1.0" encoding="utf-8"?>
-<ds:datastoreItem xmlns:ds="http://schemas.openxmlformats.org/officeDocument/2006/customXml" ds:itemID="{574116F9-EC63-41D3-8FF5-BFE04221716A}"/>
+<ds:datastoreItem xmlns:ds="http://schemas.openxmlformats.org/officeDocument/2006/customXml" ds:itemID="{ADED2DEE-3FA0-4A35-95EC-F954B8932894}">
+  <ds:schemaRefs>
+    <ds:schemaRef ds:uri="http://schemas.microsoft.com/sharepoint/v3/contenttype/forms"/>
+  </ds:schemaRefs>
+</ds:datastoreItem>
 </file>
</xml_diff>